<commit_message>
pushing updates on GitHub via NMgithub.py
</commit_message>
<xml_diff>
--- a/Assignments & Lab Reports/Mid-Term Lab/Lab5 - Midterm Lab.docx
+++ b/Assignments & Lab Reports/Mid-Term Lab/Lab5 - Midterm Lab.docx
@@ -4479,6 +4479,13 @@
           <w:sz w:val="24"/>
         </w:rPr>
         <w:t>) which</w:t>
+      </w:r>
+      <w:r>
+        <w:rPr>
+          <w:rFonts w:asciiTheme="minorHAnsi" w:eastAsia="Arial" w:hAnsiTheme="minorHAnsi"/>
+          <w:sz w:val="24"/>
+        </w:rPr>
+        <w:t xml:space="preserve"> </w:t>
       </w:r>
       <w:r>
         <w:rPr>
@@ -5306,6 +5313,69 @@
     </w:p>
     <w:p>
       <w:pPr>
+        <w:spacing w:line="360" w:lineRule="auto"/>
+        <w:rPr>
+          <w:rFonts w:asciiTheme="minorHAnsi" w:eastAsia="Arial" w:hAnsiTheme="minorHAnsi"/>
+          <w:sz w:val="24"/>
+          <w:szCs w:val="24"/>
+        </w:rPr>
+      </w:pPr>
+    </w:p>
+    <w:p>
+      <w:pPr>
+        <w:spacing w:line="360" w:lineRule="auto"/>
+        <w:rPr>
+          <w:rFonts w:asciiTheme="minorHAnsi" w:eastAsia="Arial" w:hAnsiTheme="minorHAnsi"/>
+          <w:sz w:val="24"/>
+          <w:szCs w:val="24"/>
+        </w:rPr>
+      </w:pPr>
+      <w:r>
+        <w:rPr>
+          <w:rFonts w:asciiTheme="minorHAnsi" w:eastAsia="Arial" w:hAnsiTheme="minorHAnsi"/>
+          <w:sz w:val="24"/>
+          <w:szCs w:val="24"/>
+        </w:rPr>
+        <w:lastRenderedPageBreak/>
+        <w:drawing>
+          <wp:inline distT="0" distB="0" distL="0" distR="0" wp14:anchorId="2595984F" wp14:editId="2A292B6D">
+            <wp:extent cx="5826797" cy="1661795"/>
+            <wp:effectExtent l="0" t="0" r="2540" b="1905"/>
+            <wp:docPr id="1634561328" name="Picture 1"/>
+            <wp:cNvGraphicFramePr>
+              <a:graphicFrameLocks xmlns:a="http://schemas.openxmlformats.org/drawingml/2006/main" noChangeAspect="1"/>
+            </wp:cNvGraphicFramePr>
+            <a:graphic xmlns:a="http://schemas.openxmlformats.org/drawingml/2006/main">
+              <a:graphicData uri="http://schemas.openxmlformats.org/drawingml/2006/picture">
+                <pic:pic xmlns:pic="http://schemas.openxmlformats.org/drawingml/2006/picture">
+                  <pic:nvPicPr>
+                    <pic:cNvPr id="1634561328" name=""/>
+                    <pic:cNvPicPr/>
+                  </pic:nvPicPr>
+                  <pic:blipFill>
+                    <a:blip r:embed="rId43"/>
+                    <a:stretch>
+                      <a:fillRect/>
+                    </a:stretch>
+                  </pic:blipFill>
+                  <pic:spPr>
+                    <a:xfrm>
+                      <a:off x="0" y="0"/>
+                      <a:ext cx="5864987" cy="1672687"/>
+                    </a:xfrm>
+                    <a:prstGeom prst="rect">
+                      <a:avLst/>
+                    </a:prstGeom>
+                  </pic:spPr>
+                </pic:pic>
+              </a:graphicData>
+            </a:graphic>
+          </wp:inline>
+        </w:drawing>
+      </w:r>
+    </w:p>
+    <w:p>
+      <w:pPr>
         <w:rPr>
           <w:rFonts w:eastAsia="Arial"/>
           <w:sz w:val="24"/>
@@ -5427,7 +5497,7 @@
       </w:pPr>
     </w:p>
     <w:sectPr>
-      <w:footerReference w:type="default" r:id="rId43"/>
+      <w:footerReference w:type="default" r:id="rId44"/>
       <w:pgSz w:w="12240" w:h="15840"/>
       <w:pgMar w:top="1380" w:right="1720" w:bottom="280" w:left="1700" w:header="720" w:footer="432" w:gutter="0"/>
       <w:cols w:space="720"/>

</xml_diff>